<commit_message>
11:46 - Commiting current work
</commit_message>
<xml_diff>
--- a/S4.2 - Algorithms/Algoritmer og Datastrukturer.docx
+++ b/S4.2 - Algorithms/Algoritmer og Datastrukturer.docx
@@ -22788,38 +22788,57 @@
     <w:p>
       <w:pPr>
         <w:pStyle w:val="Overskrift3"/>
-      </w:pPr>
-      <w:r>
+        <w:rPr>
+          <w:color w:val="FF0000"/>
+        </w:rPr>
+      </w:pPr>
+      <w:r>
+        <w:rPr>
+          <w:color w:val="FF0000"/>
+        </w:rPr>
         <w:t>Opgave</w:t>
       </w:r>
       <w:r>
+        <w:rPr>
+          <w:color w:val="FF0000"/>
+        </w:rPr>
         <w:t xml:space="preserve">: </w:t>
       </w:r>
       <w:r>
         <w:rPr>
           <w:noProof/>
+          <w:color w:val="FF0000"/>
         </w:rPr>
         <w:t>MergeSort</w:t>
       </w:r>
     </w:p>
     <w:p>
-      <w:r>
+      <w:pPr>
+        <w:rPr>
+          <w:color w:val="FF0000"/>
+        </w:rPr>
+      </w:pPr>
+      <w:r>
+        <w:rPr>
+          <w:color w:val="FF0000"/>
+        </w:rPr>
         <w:t xml:space="preserve">Implementér </w:t>
       </w:r>
       <w:r>
         <w:rPr>
           <w:rFonts w:ascii="Consolas" w:hAnsi="Consolas" w:cs="Consolas"/>
           <w:noProof/>
-          <w:color w:val="000000"/>
+          <w:color w:val="FF0000"/>
           <w:szCs w:val="19"/>
         </w:rPr>
         <w:t>MergeSort</w:t>
       </w:r>
       <w:r>
+        <w:rPr>
+          <w:color w:val="FF0000"/>
+        </w:rPr>
         <w:t xml:space="preserve"> som en metode der kan sortere tal.</w:t>
       </w:r>
-      <w:bookmarkStart w:id="58" w:name="_GoBack"/>
-      <w:bookmarkEnd w:id="58"/>
     </w:p>
     <w:p>
       <w:pPr>
@@ -22896,77 +22915,131 @@
         <w:pStyle w:val="Overskrift2"/>
         <w:spacing w:before="160"/>
         <w:rPr>
+          <w:color w:val="FF0000"/>
           <w:lang w:val="en-US"/>
         </w:rPr>
       </w:pPr>
-      <w:bookmarkStart w:id="59" w:name="_Toc87523655"/>
-      <w:r>
-        <w:rPr>
+      <w:bookmarkStart w:id="58" w:name="_Toc87523655"/>
+      <w:r>
+        <w:rPr>
+          <w:color w:val="FF0000"/>
           <w:lang w:val="en-US"/>
         </w:rPr>
         <w:t>Heap</w:t>
       </w:r>
       <w:r>
+        <w:rPr>
+          <w:color w:val="FF0000"/>
+        </w:rPr>
         <w:t xml:space="preserve"> (bunke/hob) - en anden tilgang til sortering</w:t>
       </w:r>
-      <w:bookmarkEnd w:id="59"/>
+      <w:bookmarkEnd w:id="58"/>
     </w:p>
     <w:p>
       <w:pPr>
         <w:keepNext/>
         <w:spacing w:after="120"/>
-      </w:pPr>
-      <w:r>
+        <w:rPr>
+          <w:color w:val="FF0000"/>
+        </w:rPr>
+      </w:pPr>
+      <w:r>
+        <w:rPr>
+          <w:color w:val="FF0000"/>
+        </w:rPr>
         <w:t xml:space="preserve">En </w:t>
       </w:r>
       <w:hyperlink r:id="rId36" w:history="1">
         <w:r>
           <w:rPr>
             <w:rStyle w:val="Hyperlink"/>
+            <w:color w:val="FF0000"/>
           </w:rPr>
           <w:t>bunke</w:t>
         </w:r>
       </w:hyperlink>
       <w:r>
+        <w:rPr>
+          <w:color w:val="FF0000"/>
+        </w:rPr>
         <w:t xml:space="preserve"> er e</w:t>
       </w:r>
       <w:r>
+        <w:rPr>
+          <w:color w:val="FF0000"/>
+        </w:rPr>
         <w:t>t</w:t>
       </w:r>
       <w:r>
+        <w:rPr>
+          <w:color w:val="FF0000"/>
+        </w:rPr>
         <w:t xml:space="preserve"> </w:t>
       </w:r>
       <w:r>
+        <w:rPr>
+          <w:color w:val="FF0000"/>
+        </w:rPr>
         <w:t>binært træ ordnet på en særlig måde</w:t>
       </w:r>
       <w:r>
+        <w:rPr>
+          <w:color w:val="FF0000"/>
+        </w:rPr>
         <w:t>.</w:t>
       </w:r>
       <w:r>
+        <w:rPr>
+          <w:color w:val="FF0000"/>
+        </w:rPr>
         <w:t xml:space="preserve"> </w:t>
       </w:r>
       <w:r>
+        <w:rPr>
+          <w:color w:val="FF0000"/>
+        </w:rPr>
         <w:t xml:space="preserve">I modsætning til et søgetræ </w:t>
       </w:r>
       <w:r>
+        <w:rPr>
+          <w:color w:val="FF0000"/>
+        </w:rPr>
         <w:t xml:space="preserve">holder </w:t>
       </w:r>
       <w:r>
+        <w:rPr>
+          <w:color w:val="FF0000"/>
+        </w:rPr>
         <w:t xml:space="preserve">bunken </w:t>
       </w:r>
       <w:r>
+        <w:rPr>
+          <w:color w:val="FF0000"/>
+        </w:rPr>
         <w:t xml:space="preserve">ikke den færdige sortering. </w:t>
       </w:r>
       <w:r>
+        <w:rPr>
+          <w:color w:val="FF0000"/>
+        </w:rPr>
         <w:t>I stedet er b</w:t>
       </w:r>
       <w:r>
+        <w:rPr>
+          <w:color w:val="FF0000"/>
+        </w:rPr>
         <w:t xml:space="preserve">unken ordnet således at hver knudes to underknuder har højere værdier. På den måde opnår man at det mindste element vil være </w:t>
       </w:r>
       <w:r>
+        <w:rPr>
+          <w:color w:val="FF0000"/>
+        </w:rPr>
         <w:t xml:space="preserve">placeret i </w:t>
       </w:r>
       <w:r>
+        <w:rPr>
+          <w:color w:val="FF0000"/>
+        </w:rPr>
         <w:t>træets rod.</w:t>
       </w:r>
     </w:p>
@@ -22974,8 +23047,14 @@
       <w:pPr>
         <w:keepNext/>
         <w:spacing w:after="120"/>
-      </w:pPr>
-      <w:r>
+        <w:rPr>
+          <w:color w:val="FF0000"/>
+        </w:rPr>
+      </w:pPr>
+      <w:r>
+        <w:rPr>
+          <w:color w:val="FF0000"/>
+        </w:rPr>
         <w:t>Om en bunke gælder der at hver knudes undertræer har samme højde eller det venstre undertræ er præcis 1 højere end det højre.</w:t>
       </w:r>
     </w:p>
@@ -22984,10 +23063,14 @@
         <w:keepNext/>
         <w:spacing w:after="120"/>
         <w:ind w:left="1134"/>
-      </w:pPr>
-      <w:r>
-        <w:rPr>
-          <w:noProof/>
+        <w:rPr>
+          <w:color w:val="FF0000"/>
+        </w:rPr>
+      </w:pPr>
+      <w:r>
+        <w:rPr>
+          <w:noProof/>
+          <w:color w:val="FF0000"/>
         </w:rPr>
         <w:drawing>
           <wp:inline distT="0" distB="0" distL="0" distR="0" wp14:anchorId="02B1D685" wp14:editId="641DDE2C">
@@ -23035,43 +23118,70 @@
     <w:p>
       <w:pPr>
         <w:spacing w:before="120"/>
-      </w:pPr>
-      <w:r>
-        <w:t>En af f</w:t>
-      </w:r>
-      <w:r>
-        <w:t>ordelen</w:t>
-      </w:r>
-      <w:r>
-        <w:t xml:space="preserve">e ved en bunke frem for et søgetræ er at bunken altid </w:t>
-      </w:r>
-      <w:r>
+        <w:rPr>
+          <w:color w:val="FF0000"/>
+        </w:rPr>
+      </w:pPr>
+      <w:r>
+        <w:rPr>
+          <w:color w:val="FF0000"/>
+        </w:rPr>
+        <w:t xml:space="preserve">En af fordelene ved en bunke frem for et søgetræ er at bunken altid </w:t>
+      </w:r>
+      <w:r>
+        <w:rPr>
+          <w:color w:val="FF0000"/>
+        </w:rPr>
         <w:t xml:space="preserve">kan holdes </w:t>
       </w:r>
       <w:r>
+        <w:rPr>
+          <w:color w:val="FF0000"/>
+        </w:rPr>
         <w:t>balanceret, det vil sige at der ikke vil være manglende grene i træet, kun på aller</w:t>
       </w:r>
       <w:r>
+        <w:rPr>
+          <w:color w:val="FF0000"/>
+        </w:rPr>
         <w:t>nederste</w:t>
       </w:r>
       <w:r>
+        <w:rPr>
+          <w:color w:val="FF0000"/>
+        </w:rPr>
         <w:t xml:space="preserve"> niveau </w:t>
       </w:r>
       <w:r>
+        <w:rPr>
+          <w:color w:val="FF0000"/>
+        </w:rPr>
         <w:t xml:space="preserve">(bladene) </w:t>
       </w:r>
       <w:r>
+        <w:rPr>
+          <w:color w:val="FF0000"/>
+        </w:rPr>
         <w:t>vil der mangle knuder (fordi antallet af elementer kun sjældent vil passe til et perfekt træ (at antallet af elementer er en to-potens minus 1).</w:t>
       </w:r>
     </w:p>
     <w:p>
       <w:pPr>
         <w:spacing w:before="120"/>
-      </w:pPr>
-      <w:r>
+        <w:rPr>
+          <w:color w:val="FF0000"/>
+        </w:rPr>
+      </w:pPr>
+      <w:r>
+        <w:rPr>
+          <w:color w:val="FF0000"/>
+        </w:rPr>
         <w:t xml:space="preserve">Da roden i knuden altid er største/mindste værdi, er denne datastruktur rigtig god at implementere en såkaldt prioritetskø, det vil sige en kø hvor man vælger den med højest/lavest ”score”. Man kan </w:t>
       </w:r>
       <w:r>
+        <w:rPr>
+          <w:color w:val="FF0000"/>
+        </w:rPr>
         <w:lastRenderedPageBreak/>
         <w:t>sammenligne med at en skadestue vælger at behandle de alvorlige uheld først frem for at behandle patienterne i den rækkefølge de ankommer til skadestuen.</w:t>
       </w:r>
@@ -23079,133 +23189,220 @@
     <w:p>
       <w:pPr>
         <w:pStyle w:val="Overskrift3"/>
-      </w:pPr>
-      <w:bookmarkStart w:id="60" w:name="_Toc87523656"/>
-      <w:r>
+        <w:rPr>
+          <w:color w:val="FF0000"/>
+        </w:rPr>
+      </w:pPr>
+      <w:bookmarkStart w:id="59" w:name="_Toc87523656"/>
+      <w:r>
+        <w:rPr>
+          <w:color w:val="FF0000"/>
+        </w:rPr>
         <w:t>Operationer på en bunke</w:t>
       </w:r>
-      <w:bookmarkEnd w:id="60"/>
+      <w:bookmarkEnd w:id="59"/>
     </w:p>
     <w:p>
       <w:pPr>
         <w:spacing w:before="120"/>
-      </w:pPr>
-      <w:r>
+        <w:rPr>
+          <w:color w:val="FF0000"/>
+        </w:rPr>
+      </w:pPr>
+      <w:r>
+        <w:rPr>
+          <w:color w:val="FF0000"/>
+        </w:rPr>
         <w:t>Som vi skal se senere, så kan man benytte en bunke til at implementere en effektiv sorteringsalgoritme.</w:t>
       </w:r>
       <w:r>
+        <w:rPr>
+          <w:color w:val="FF0000"/>
+        </w:rPr>
         <w:t xml:space="preserve"> Man kan også bruge den i andre sammenhænge hvor man er interesseret i den mindste (eller største) værdi - det kunne f.eks. være i forbindelse med at beregne den korteste afstand mellem to byer.</w:t>
       </w:r>
     </w:p>
     <w:p>
       <w:pPr>
         <w:spacing w:before="120"/>
-      </w:pPr>
-      <w:r>
+        <w:rPr>
+          <w:color w:val="FF0000"/>
+        </w:rPr>
+      </w:pPr>
+      <w:r>
+        <w:rPr>
+          <w:color w:val="FF0000"/>
+        </w:rPr>
         <w:t xml:space="preserve">Vi skal nu se på hvordan man kan indsætte </w:t>
       </w:r>
       <w:r>
+        <w:rPr>
+          <w:color w:val="FF0000"/>
+        </w:rPr>
         <w:t xml:space="preserve">elementer </w:t>
       </w:r>
       <w:r>
+        <w:rPr>
+          <w:color w:val="FF0000"/>
+        </w:rPr>
         <w:t xml:space="preserve">og fjerne </w:t>
       </w:r>
       <w:r>
+        <w:rPr>
+          <w:color w:val="FF0000"/>
+        </w:rPr>
         <w:t>rodelementet</w:t>
       </w:r>
       <w:r>
         <w:rPr>
           <w:rStyle w:val="Fodnotehenvisning"/>
+          <w:color w:val="FF0000"/>
         </w:rPr>
         <w:footnoteReference w:id="7"/>
       </w:r>
       <w:r>
+        <w:rPr>
+          <w:color w:val="FF0000"/>
+        </w:rPr>
         <w:t xml:space="preserve"> </w:t>
       </w:r>
       <w:r>
+        <w:rPr>
+          <w:color w:val="FF0000"/>
+        </w:rPr>
         <w:t>i en bunke samtidig med at den hele tiden holdes balanceret.</w:t>
       </w:r>
     </w:p>
     <w:p>
       <w:pPr>
         <w:spacing w:before="120"/>
-      </w:pPr>
-      <w:r>
+        <w:rPr>
+          <w:color w:val="FF0000"/>
+        </w:rPr>
+      </w:pPr>
+      <w:r>
+        <w:rPr>
+          <w:color w:val="FF0000"/>
+        </w:rPr>
         <w:t xml:space="preserve">For at kunne implementere </w:t>
       </w:r>
       <w:r>
+        <w:rPr>
+          <w:color w:val="FF0000"/>
+        </w:rPr>
         <w:t xml:space="preserve">disse to operationer får vi brug for at kunne finde bunden af træet. Dette er det mest komplicerede ved en bunke, så vi gennemgår først </w:t>
       </w:r>
       <w:r>
         <w:rPr>
+          <w:color w:val="FF0000"/>
           <w:lang w:val="en-US"/>
         </w:rPr>
         <w:t>insert</w:t>
       </w:r>
       <w:r>
+        <w:rPr>
+          <w:color w:val="FF0000"/>
+        </w:rPr>
         <w:t xml:space="preserve"> og </w:t>
       </w:r>
       <w:r>
         <w:rPr>
+          <w:color w:val="FF0000"/>
           <w:lang w:val="en-US"/>
         </w:rPr>
         <w:t>remove</w:t>
       </w:r>
       <w:r>
+        <w:rPr>
+          <w:color w:val="FF0000"/>
+        </w:rPr>
         <w:t xml:space="preserve"> ved intuitivt at bestemme bunden visuelt. Senere går vi mere i dybden med hvordan vi skal </w:t>
       </w:r>
       <w:r>
+        <w:rPr>
+          <w:color w:val="FF0000"/>
+        </w:rPr>
         <w:t xml:space="preserve">lave et stykke kode der kan bestemme den nye bund ved </w:t>
       </w:r>
       <w:r>
         <w:rPr>
+          <w:color w:val="FF0000"/>
           <w:lang w:val="en-US"/>
         </w:rPr>
         <w:t>insert</w:t>
       </w:r>
       <w:r>
+        <w:rPr>
+          <w:color w:val="FF0000"/>
+        </w:rPr>
         <w:t xml:space="preserve"> og </w:t>
       </w:r>
       <w:r>
         <w:rPr>
+          <w:color w:val="FF0000"/>
           <w:lang w:val="en-US"/>
         </w:rPr>
         <w:t>remove</w:t>
       </w:r>
       <w:r>
+        <w:rPr>
+          <w:color w:val="FF0000"/>
+        </w:rPr>
         <w:t>.</w:t>
       </w:r>
     </w:p>
     <w:p>
       <w:pPr>
         <w:pStyle w:val="Overskrift4"/>
-      </w:pPr>
-      <w:r>
+        <w:rPr>
+          <w:color w:val="FF0000"/>
+        </w:rPr>
+      </w:pPr>
+      <w:r>
+        <w:rPr>
+          <w:color w:val="FF0000"/>
+        </w:rPr>
         <w:t>Indsætte elementer i bunke</w:t>
       </w:r>
     </w:p>
     <w:p>
       <w:pPr>
         <w:keepNext/>
-      </w:pPr>
-      <w:r>
+        <w:rPr>
+          <w:color w:val="FF0000"/>
+        </w:rPr>
+      </w:pPr>
+      <w:r>
+        <w:rPr>
+          <w:color w:val="FF0000"/>
+        </w:rPr>
         <w:t>Hvis bunken er tom, indsættes det nye element som bunkens knude.</w:t>
       </w:r>
     </w:p>
     <w:p>
       <w:pPr>
         <w:keepNext/>
-      </w:pPr>
-      <w:r>
+        <w:rPr>
+          <w:color w:val="FF0000"/>
+        </w:rPr>
+      </w:pPr>
+      <w:r>
+        <w:rPr>
+          <w:color w:val="FF0000"/>
+        </w:rPr>
         <w:t xml:space="preserve">Ellers: Vi sætter først det nye element ind </w:t>
       </w:r>
       <w:r>
         <w:rPr>
+          <w:color w:val="FF0000"/>
           <w:u w:val="single" w:color="800000"/>
         </w:rPr>
         <w:t>i bunden af bunken</w:t>
       </w:r>
       <w:r>
+        <w:rPr>
+          <w:color w:val="FF0000"/>
+        </w:rPr>
         <w:t>. Resultatet er et balanceret træ, men træet overholder nu ikke længere forudsætningerne for at være en bunke.</w:t>
       </w:r>
     </w:p>
@@ -23263,8 +23460,14 @@
     <w:p>
       <w:pPr>
         <w:keepNext/>
-      </w:pPr>
-      <w:r>
+        <w:rPr>
+          <w:color w:val="FF0000"/>
+        </w:rPr>
+      </w:pPr>
+      <w:r>
+        <w:rPr>
+          <w:color w:val="FF0000"/>
+        </w:rPr>
         <w:lastRenderedPageBreak/>
         <w:t>Vi swapper op indtil knuden er på plads.</w:t>
       </w:r>
@@ -23374,19 +23577,34 @@
     <w:p>
       <w:pPr>
         <w:pStyle w:val="Overskrift4"/>
-      </w:pPr>
-      <w:r>
+        <w:rPr>
+          <w:color w:val="FF0000"/>
+        </w:rPr>
+      </w:pPr>
+      <w:r>
+        <w:rPr>
+          <w:color w:val="FF0000"/>
+        </w:rPr>
         <w:t>Tidskompleksitet</w:t>
       </w:r>
     </w:p>
     <w:p>
-      <w:r>
+      <w:pPr>
+        <w:rPr>
+          <w:color w:val="FF0000"/>
+        </w:rPr>
+      </w:pPr>
+      <w:r>
+        <w:rPr>
+          <w:color w:val="FF0000"/>
+        </w:rPr>
         <w:t xml:space="preserve">Da vi højest swapper i træets højde bliver tidskompleksiteten </w:t>
       </w:r>
       <m:oMath>
         <m:r>
           <w:rPr>
             <w:rFonts w:ascii="Cambria Math" w:hAnsi="Cambria Math"/>
+            <w:color w:val="FF0000"/>
           </w:rPr>
           <m:t>O(</m:t>
         </m:r>
@@ -23395,6 +23613,7 @@
             <m:ctrlPr>
               <w:rPr>
                 <w:rFonts w:ascii="Cambria Math" w:hAnsi="Cambria Math"/>
+                <w:color w:val="FF0000"/>
               </w:rPr>
             </m:ctrlPr>
           </m:funcPr>
@@ -23405,6 +23624,7 @@
               </m:rPr>
               <w:rPr>
                 <w:rFonts w:ascii="Cambria Math" w:hAnsi="Cambria Math"/>
+                <w:color w:val="FF0000"/>
               </w:rPr>
               <m:t>log</m:t>
             </m:r>
@@ -23412,6 +23632,7 @@
               <w:rPr>
                 <w:rFonts w:ascii="Cambria Math" w:hAnsi="Cambria Math"/>
                 <w:i/>
+                <w:color w:val="FF0000"/>
               </w:rPr>
             </m:ctrlPr>
           </m:fName>
@@ -23422,6 +23643,7 @@
                   <w:rPr>
                     <w:rFonts w:ascii="Cambria Math" w:hAnsi="Cambria Math"/>
                     <w:i/>
+                    <w:color w:val="FF0000"/>
                   </w:rPr>
                 </m:ctrlPr>
               </m:dPr>
@@ -23429,6 +23651,7 @@
                 <m:r>
                   <w:rPr>
                     <w:rFonts w:ascii="Cambria Math" w:hAnsi="Cambria Math"/>
+                    <w:color w:val="FF0000"/>
                   </w:rPr>
                   <m:t>n</m:t>
                 </m:r>
@@ -23439,6 +23662,7 @@
         <m:r>
           <w:rPr>
             <w:rFonts w:ascii="Cambria Math" w:hAnsi="Cambria Math"/>
+            <w:color w:val="FF0000"/>
           </w:rPr>
           <m:t>)</m:t>
         </m:r>
@@ -23446,6 +23670,7 @@
       <w:r>
         <w:rPr>
           <w:rFonts w:eastAsiaTheme="minorEastAsia"/>
+          <w:color w:val="FF0000"/>
         </w:rPr>
         <w:t xml:space="preserve"> for at swappe et element på plads</w:t>
       </w:r>
@@ -23453,12 +23678,14 @@
         <w:rPr>
           <w:rStyle w:val="Fodnotehenvisning"/>
           <w:rFonts w:eastAsiaTheme="minorEastAsia"/>
+          <w:color w:val="FF0000"/>
         </w:rPr>
         <w:footnoteReference w:id="8"/>
       </w:r>
       <w:r>
         <w:rPr>
           <w:rFonts w:eastAsiaTheme="minorEastAsia"/>
+          <w:color w:val="FF0000"/>
         </w:rPr>
         <w:t xml:space="preserve">. </w:t>
       </w:r>
@@ -23466,33 +23693,77 @@
     <w:p>
       <w:pPr>
         <w:pStyle w:val="Overskrift4"/>
-      </w:pPr>
-      <w:bookmarkStart w:id="61" w:name="_Ref22732857"/>
-      <w:r>
-        <w:t>Implementation af swap</w:t>
-      </w:r>
-      <w:bookmarkEnd w:id="61"/>
-    </w:p>
-    <w:p>
-      <w:r>
+        <w:rPr>
+          <w:color w:val="FF0000"/>
+        </w:rPr>
+      </w:pPr>
+      <w:bookmarkStart w:id="60" w:name="_Ref22732857"/>
+      <w:proofErr w:type="spellStart"/>
+      <w:r>
+        <w:rPr>
+          <w:color w:val="FF0000"/>
+        </w:rPr>
+        <w:t>Implementation</w:t>
+      </w:r>
+      <w:proofErr w:type="spellEnd"/>
+      <w:r>
+        <w:rPr>
+          <w:color w:val="FF0000"/>
+        </w:rPr>
+        <w:t xml:space="preserve"> af swap</w:t>
+      </w:r>
+      <w:bookmarkEnd w:id="60"/>
+    </w:p>
+    <w:p>
+      <w:pPr>
+        <w:rPr>
+          <w:color w:val="FF0000"/>
+        </w:rPr>
+      </w:pPr>
+      <w:r>
+        <w:rPr>
+          <w:color w:val="FF0000"/>
+        </w:rPr>
         <w:t>Det kan være lidt svært at holde styr på alle detaljer når man skal swappe to knuder. Det skyldes at der er mange referencer der skal opdateres.</w:t>
       </w:r>
     </w:p>
     <w:p>
       <w:pPr>
         <w:pStyle w:val="Overskrift5"/>
-      </w:pPr>
-      <w:r>
+        <w:rPr>
+          <w:color w:val="FF0000"/>
+        </w:rPr>
+      </w:pPr>
+      <w:r>
+        <w:rPr>
+          <w:color w:val="FF0000"/>
+        </w:rPr>
         <w:t xml:space="preserve">Den nemme løsning </w:t>
       </w:r>
     </w:p>
     <w:p>
-      <w:r>
+      <w:pPr>
+        <w:rPr>
+          <w:color w:val="FF0000"/>
+        </w:rPr>
+      </w:pPr>
+      <w:r>
+        <w:rPr>
+          <w:color w:val="FF0000"/>
+        </w:rPr>
         <w:t>Man kan bare ”snyde” og bytte værdierne på de to knuder om, sådan at knuderne som sådan ikke bytter plads, man bytter bare værdierne om mellem de to knuder. Det vil nok i praksis være den metode man oftest vil anvende.</w:t>
       </w:r>
     </w:p>
     <w:p>
-      <w:r>
+      <w:pPr>
+        <w:rPr>
+          <w:color w:val="FF0000"/>
+        </w:rPr>
+      </w:pPr>
+      <w:r>
+        <w:rPr>
+          <w:color w:val="FF0000"/>
+        </w:rPr>
         <w:t>Man kan tænke at det er lidt snyd fordi knuderne ikke byttes om, hvad nu hvis en knude bestod af mange forskellige informationer som man således skulle flytte rundt med? Det ville også være nemt at løse ved simpelt hen at erklære en klasse til at holde informationen og så lade knudernes værdi være objekter af denne klasse.</w:t>
       </w:r>
     </w:p>
@@ -23580,13 +23851,27 @@
     <w:p>
       <w:pPr>
         <w:pStyle w:val="Overskrift4"/>
-      </w:pPr>
-      <w:r>
+        <w:rPr>
+          <w:color w:val="FF0000"/>
+        </w:rPr>
+      </w:pPr>
+      <w:r>
+        <w:rPr>
+          <w:color w:val="FF0000"/>
+        </w:rPr>
         <w:t>Tage roden ud af bunke</w:t>
       </w:r>
     </w:p>
     <w:p>
-      <w:r>
+      <w:pPr>
+        <w:rPr>
+          <w:color w:val="FF0000"/>
+        </w:rPr>
+      </w:pPr>
+      <w:r>
+        <w:rPr>
+          <w:color w:val="FF0000"/>
+        </w:rPr>
         <w:t>Det er forholdsvis simpelt at slette roden fra en bunke.</w:t>
       </w:r>
     </w:p>
@@ -23643,15 +23928,29 @@
       </w:r>
     </w:p>
     <w:p>
-      <w:r>
+      <w:pPr>
+        <w:rPr>
+          <w:color w:val="FF0000"/>
+        </w:rPr>
+      </w:pPr>
+      <w:r>
+        <w:rPr>
+          <w:color w:val="FF0000"/>
+        </w:rPr>
         <w:t>Vi fjerner først bare roden og flytter det sidste element op på dets plads.</w:t>
       </w:r>
     </w:p>
     <w:p>
       <w:pPr>
         <w:keepNext/>
-      </w:pPr>
-      <w:r>
+        <w:rPr>
+          <w:color w:val="FF0000"/>
+        </w:rPr>
+      </w:pPr>
+      <w:r>
+        <w:rPr>
+          <w:color w:val="FF0000"/>
+        </w:rPr>
         <w:t>Det giver følgende træ:</w:t>
       </w:r>
     </w:p>
@@ -23713,15 +24012,15 @@
         <w:spacing w:after="0"/>
       </w:pPr>
       <w:r>
-        <w:t xml:space="preserve">Bemærk at vi på den måde bevarer at træet stadig er balanceret, men nu er træstrukturen ikke længere en bunke. Men det kan ordnes ved at swappe (22) på plads sådan at kravene til en </w:t>
-      </w:r>
-      <w:r>
-        <w:t>bunke</w:t>
-      </w:r>
-      <w:r>
-        <w:t xml:space="preserve"> igen er opfyldt. </w:t>
-      </w:r>
-      <w:r>
+        <w:rPr>
+          <w:color w:val="FF0000"/>
+        </w:rPr>
+        <w:t xml:space="preserve">Bemærk at vi på den måde bevarer at træet stadig er balanceret, men nu er træstrukturen ikke længere en bunke. Men det kan ordnes ved at swappe (22) på plads sådan at kravene til en bunke igen er opfyldt. </w:t>
+      </w:r>
+      <w:r>
+        <w:rPr>
+          <w:color w:val="FF0000"/>
+        </w:rPr>
         <w:lastRenderedPageBreak/>
         <w:t>Umiddelbart kan vi vælge at bytte mod venstre eller mod højre. Hvis vi bytter mod venstre, har vi dog et problem fordi 20 ikke er mindre end 12. Vi bytter derfor med den mindste af de to underelementer.</w:t>
       </w:r>
@@ -23782,11 +24081,20 @@
     <w:p>
       <w:pPr>
         <w:spacing w:before="120" w:after="120"/>
-      </w:pPr>
-      <w:r>
+        <w:rPr>
+          <w:color w:val="FF0000"/>
+        </w:rPr>
+      </w:pPr>
+      <w:r>
+        <w:rPr>
+          <w:color w:val="FF0000"/>
+        </w:rPr>
         <w:t>22 står stadig forkert</w:t>
       </w:r>
       <w:r>
+        <w:rPr>
+          <w:color w:val="FF0000"/>
+        </w:rPr>
         <w:t>.</w:t>
       </w:r>
     </w:p>
@@ -23794,26 +24102,45 @@
       <w:pPr>
         <w:keepNext/>
         <w:spacing w:before="120" w:after="120"/>
-      </w:pPr>
-      <w:r>
+        <w:rPr>
+          <w:color w:val="FF0000"/>
+        </w:rPr>
+      </w:pPr>
+      <w:r>
+        <w:rPr>
+          <w:color w:val="FF0000"/>
+        </w:rPr>
         <w:t>V</w:t>
       </w:r>
       <w:r>
+        <w:rPr>
+          <w:color w:val="FF0000"/>
+        </w:rPr>
         <w:t xml:space="preserve">i bytter med </w:t>
       </w:r>
       <w:r>
         <w:rPr>
           <w:i/>
+          <w:color w:val="FF0000"/>
         </w:rPr>
         <w:t>det mindste</w:t>
       </w:r>
       <w:r>
+        <w:rPr>
+          <w:color w:val="FF0000"/>
+        </w:rPr>
         <w:t xml:space="preserve"> af de to </w:t>
       </w:r>
       <w:r>
+        <w:rPr>
+          <w:color w:val="FF0000"/>
+        </w:rPr>
         <w:t>under</w:t>
       </w:r>
       <w:r>
+        <w:rPr>
+          <w:color w:val="FF0000"/>
+        </w:rPr>
         <w:t>knuder:</w:t>
       </w:r>
     </w:p>
@@ -23872,27 +24199,48 @@
     <w:p>
       <w:pPr>
         <w:spacing w:before="120"/>
-      </w:pPr>
-      <w:r>
+        <w:rPr>
+          <w:color w:val="FF0000"/>
+        </w:rPr>
+      </w:pPr>
+      <w:r>
+        <w:rPr>
+          <w:color w:val="FF0000"/>
+        </w:rPr>
         <w:t>Nu har vi igen en korrekt, balanceret bunke.</w:t>
       </w:r>
     </w:p>
     <w:p>
       <w:pPr>
         <w:pStyle w:val="Overskrift5"/>
-      </w:pPr>
-      <w:r>
+        <w:rPr>
+          <w:color w:val="FF0000"/>
+        </w:rPr>
+      </w:pPr>
+      <w:r>
+        <w:rPr>
+          <w:color w:val="FF0000"/>
+        </w:rPr>
         <w:t>Tidskompleksitet</w:t>
       </w:r>
     </w:p>
     <w:p>
-      <w:r>
+      <w:pPr>
+        <w:rPr>
+          <w:color w:val="FF0000"/>
+        </w:rPr>
+      </w:pPr>
+      <w:r>
+        <w:rPr>
+          <w:color w:val="FF0000"/>
+        </w:rPr>
         <w:t xml:space="preserve">At tage roden ud af bunken har en tidskompleksitet på </w:t>
       </w:r>
       <m:oMath>
         <m:r>
           <w:rPr>
             <w:rFonts w:ascii="Cambria Math" w:hAnsi="Cambria Math"/>
+            <w:color w:val="FF0000"/>
           </w:rPr>
           <m:t>O(</m:t>
         </m:r>
@@ -23901,6 +24249,7 @@
             <m:ctrlPr>
               <w:rPr>
                 <w:rFonts w:ascii="Cambria Math" w:hAnsi="Cambria Math"/>
+                <w:color w:val="FF0000"/>
               </w:rPr>
             </m:ctrlPr>
           </m:funcPr>
@@ -23911,6 +24260,7 @@
               </m:rPr>
               <w:rPr>
                 <w:rFonts w:ascii="Cambria Math" w:hAnsi="Cambria Math"/>
+                <w:color w:val="FF0000"/>
               </w:rPr>
               <m:t>log</m:t>
             </m:r>
@@ -23918,6 +24268,7 @@
               <w:rPr>
                 <w:rFonts w:ascii="Cambria Math" w:hAnsi="Cambria Math"/>
                 <w:i/>
+                <w:color w:val="FF0000"/>
               </w:rPr>
             </m:ctrlPr>
           </m:fName>
@@ -23928,6 +24279,7 @@
                   <w:rPr>
                     <w:rFonts w:ascii="Cambria Math" w:hAnsi="Cambria Math"/>
                     <w:i/>
+                    <w:color w:val="FF0000"/>
                   </w:rPr>
                 </m:ctrlPr>
               </m:dPr>
@@ -23935,6 +24287,7 @@
                 <m:r>
                   <w:rPr>
                     <w:rFonts w:ascii="Cambria Math" w:hAnsi="Cambria Math"/>
+                    <w:color w:val="FF0000"/>
                   </w:rPr>
                   <m:t>n</m:t>
                 </m:r>
@@ -23945,6 +24298,7 @@
         <m:r>
           <w:rPr>
             <w:rFonts w:ascii="Cambria Math" w:hAnsi="Cambria Math"/>
+            <w:color w:val="FF0000"/>
           </w:rPr>
           <m:t>)</m:t>
         </m:r>
@@ -23952,6 +24306,7 @@
       <w:r>
         <w:rPr>
           <w:rFonts w:eastAsiaTheme="minorEastAsia"/>
+          <w:color w:val="FF0000"/>
         </w:rPr>
         <w:t>. Dette kan vi se fordi det antal operationer vi foretager vokser med højden af træet, hver gang vi vælger at bytte til højre eller venstre halverer vi antallet af mulige ombytninger.</w:t>
       </w:r>
@@ -23959,37 +24314,61 @@
     <w:p>
       <w:pPr>
         <w:pStyle w:val="Overskrift4"/>
-      </w:pPr>
-      <w:r>
-        <w:t>Hold styr på</w:t>
-      </w:r>
-      <w:r>
-        <w:t xml:space="preserve"> ”bunden af bunken”</w:t>
-      </w:r>
-      <w:r>
+        <w:rPr>
+          <w:color w:val="FF0000"/>
+        </w:rPr>
+      </w:pPr>
+      <w:r>
+        <w:rPr>
+          <w:color w:val="FF0000"/>
+        </w:rPr>
+        <w:t>Hold styr på ”bunden af bunken”</w:t>
+      </w:r>
+      <w:r>
+        <w:rPr>
+          <w:color w:val="FF0000"/>
+        </w:rPr>
         <w:t xml:space="preserve"> ved indsættelse</w:t>
       </w:r>
     </w:p>
     <w:p>
-      <w:r>
+      <w:pPr>
+        <w:rPr>
+          <w:color w:val="FF0000"/>
+        </w:rPr>
+      </w:pPr>
+      <w:r>
+        <w:rPr>
+          <w:color w:val="FF0000"/>
+        </w:rPr>
         <w:t>Det kan være lidt svært at holde styr på præcis hvor i træet nye elementer skal indsættes. En hjælp kan være at holde en reference til det sted hvor bunden af bunken er. Ud fra den kan vi finde ud af hvor det næste element skal indsættes.</w:t>
       </w:r>
     </w:p>
     <w:p>
       <w:pPr>
         <w:keepNext/>
-      </w:pPr>
-      <w:r>
+        <w:rPr>
+          <w:color w:val="FF0000"/>
+        </w:rPr>
+      </w:pPr>
+      <w:r>
+        <w:rPr>
+          <w:color w:val="FF0000"/>
+        </w:rPr>
         <w:lastRenderedPageBreak/>
         <w:t xml:space="preserve">Men det er alligevel ikke helt simpelt at finde det nye indsættelsessted ud fra den nuværende </w:t>
       </w:r>
       <w:r>
         <w:rPr>
           <w:i/>
+          <w:color w:val="FF0000"/>
         </w:rPr>
         <w:t>bund</w:t>
       </w:r>
       <w:r>
+        <w:rPr>
+          <w:color w:val="FF0000"/>
+        </w:rPr>
         <w:t xml:space="preserve"> af bunken, lad os prøve at se på det.</w:t>
       </w:r>
     </w:p>
@@ -24046,7 +24425,15 @@
       </w:r>
     </w:p>
     <w:p>
-      <w:r>
+      <w:pPr>
+        <w:rPr>
+          <w:color w:val="FF0000"/>
+        </w:rPr>
+      </w:pPr>
+      <w:r>
+        <w:rPr>
+          <w:color w:val="FF0000"/>
+        </w:rPr>
         <w:t>Hvis vi skal indsætte en ny knude, hvor skal det så være?</w:t>
       </w:r>
     </w:p>
@@ -24057,8 +24444,14 @@
           <w:ilvl w:val="0"/>
           <w:numId w:val="7"/>
         </w:numPr>
-      </w:pPr>
-      <w:r>
+        <w:rPr>
+          <w:color w:val="FF0000"/>
+        </w:rPr>
+      </w:pPr>
+      <w:r>
+        <w:rPr>
+          <w:color w:val="FF0000"/>
+        </w:rPr>
         <w:t>Da den nuværende bund kan betegnes som et af træets ”blade”, altså det yderste niveau, skal den næste knude placeres på samme niveau hvis det er muligt.</w:t>
       </w:r>
     </w:p>
@@ -24069,20 +24462,29 @@
           <w:ilvl w:val="0"/>
           <w:numId w:val="7"/>
         </w:numPr>
-      </w:pPr>
-      <w:r>
+        <w:rPr>
+          <w:color w:val="FF0000"/>
+        </w:rPr>
+      </w:pPr>
+      <w:r>
+        <w:rPr>
+          <w:color w:val="FF0000"/>
+        </w:rPr>
         <w:t xml:space="preserve">Vi undersøger derfor først om </w:t>
       </w:r>
       <w:r>
         <w:rPr>
           <w:rFonts w:ascii="Consolas" w:hAnsi="Consolas" w:cs="Consolas"/>
           <w:noProof/>
-          <w:color w:val="000000"/>
+          <w:color w:val="FF0000"/>
           <w:szCs w:val="19"/>
         </w:rPr>
         <w:t>parent</w:t>
       </w:r>
       <w:r>
+        <w:rPr>
+          <w:color w:val="FF0000"/>
+        </w:rPr>
         <w:t xml:space="preserve"> knude (28) har plads til flere blade under sig. Havde bunden været knuden med værdien 38 (og den nuværende knude med værdien 30 derfor ikke havde været en del af træet) ville der være plads til et blad mere under knuden.</w:t>
       </w:r>
     </w:p>
@@ -24093,29 +24495,42 @@
           <w:ilvl w:val="0"/>
           <w:numId w:val="7"/>
         </w:numPr>
-      </w:pPr>
-      <w:r>
+        <w:rPr>
+          <w:color w:val="FF0000"/>
+        </w:rPr>
+      </w:pPr>
+      <w:r>
+        <w:rPr>
+          <w:color w:val="FF0000"/>
+        </w:rPr>
         <w:t xml:space="preserve">I dette tilfælde har </w:t>
       </w:r>
       <w:r>
         <w:rPr>
           <w:rFonts w:ascii="Consolas" w:hAnsi="Consolas" w:cs="Consolas"/>
           <w:noProof/>
-          <w:color w:val="000000"/>
+          <w:color w:val="FF0000"/>
           <w:szCs w:val="19"/>
         </w:rPr>
         <w:t>parent</w:t>
       </w:r>
       <w:r>
+        <w:rPr>
+          <w:color w:val="FF0000"/>
+        </w:rPr>
         <w:t xml:space="preserve"> knude (28) ikke plads til flere blade, så vi må finde en anden gren højere oppe i træet. Vi går op til (28)’s </w:t>
       </w:r>
       <w:r>
         <w:rPr>
+          <w:color w:val="FF0000"/>
           <w:lang w:val="en-US"/>
         </w:rPr>
         <w:t>parent</w:t>
       </w:r>
       <w:r>
+        <w:rPr>
+          <w:color w:val="FF0000"/>
+        </w:rPr>
         <w:t xml:space="preserve"> (15).</w:t>
       </w:r>
     </w:p>
@@ -24126,88 +24541,169 @@
           <w:ilvl w:val="0"/>
           <w:numId w:val="7"/>
         </w:numPr>
-      </w:pPr>
-      <w:r>
+        <w:rPr>
+          <w:color w:val="FF0000"/>
+        </w:rPr>
+      </w:pPr>
+      <w:r>
+        <w:rPr>
+          <w:color w:val="FF0000"/>
+        </w:rPr>
         <w:t>Da vi kommer fra venstre undergren til (15) og vi kommer fra bunden, ved vi at det nye element skal indsættes i højre undertræ til (15)</w:t>
       </w:r>
       <w:r>
+        <w:rPr>
+          <w:color w:val="FF0000"/>
+        </w:rPr>
         <w:t xml:space="preserve">. </w:t>
       </w:r>
       <w:r>
+        <w:rPr>
+          <w:color w:val="FF0000"/>
+        </w:rPr>
         <w:t>Vi går derfor til højre til knuden (20).</w:t>
       </w:r>
       <w:r>
+        <w:rPr>
+          <w:color w:val="FF0000"/>
+        </w:rPr>
         <w:t xml:space="preserve"> </w:t>
       </w:r>
       <w:r>
+        <w:rPr>
+          <w:color w:val="FF0000"/>
+        </w:rPr>
         <w:t xml:space="preserve">Herefter </w:t>
       </w:r>
       <w:r>
+        <w:rPr>
+          <w:color w:val="FF0000"/>
+        </w:rPr>
         <w:t>følge</w:t>
       </w:r>
       <w:r>
+        <w:rPr>
+          <w:color w:val="FF0000"/>
+        </w:rPr>
         <w:t>r vi</w:t>
       </w:r>
       <w:r>
+        <w:rPr>
+          <w:color w:val="FF0000"/>
+        </w:rPr>
         <w:t xml:space="preserve"> venstre undergren gentagne gange (i dette tilfælde nul gange) </w:t>
       </w:r>
       <w:r>
+        <w:rPr>
+          <w:color w:val="FF0000"/>
+        </w:rPr>
         <w:t>ind</w:t>
       </w:r>
       <w:r>
+        <w:rPr>
+          <w:color w:val="FF0000"/>
+        </w:rPr>
         <w:t xml:space="preserve">til vi når laveste niveau. Vi ved også at det laveste niveau vil være ét niveau højere </w:t>
       </w:r>
       <w:r>
+        <w:rPr>
+          <w:color w:val="FF0000"/>
+        </w:rPr>
         <w:t xml:space="preserve">oppe i træet end vores eksisterende bund (30) </w:t>
       </w:r>
       <w:r>
+        <w:rPr>
+          <w:color w:val="FF0000"/>
+        </w:rPr>
         <w:t>sådan at der er plads til et nyt blad i venstre undertræ.</w:t>
       </w:r>
     </w:p>
     <w:p>
-      <w:r>
+      <w:pPr>
+        <w:rPr>
+          <w:color w:val="FF0000"/>
+        </w:rPr>
+      </w:pPr>
+      <w:r>
+        <w:rPr>
+          <w:color w:val="FF0000"/>
+        </w:rPr>
         <w:t xml:space="preserve">Algoritmen er altså kort beskrevet at hvis man ikke kan indsætte den nye knude som højre undertræ til nuværende </w:t>
       </w:r>
       <w:r>
         <w:rPr>
+          <w:color w:val="FF0000"/>
           <w:lang w:val="en-US"/>
         </w:rPr>
         <w:t>parent</w:t>
       </w:r>
       <w:r>
+        <w:rPr>
+          <w:color w:val="FF0000"/>
+        </w:rPr>
         <w:t>, så gå et ekstra niveau op indtil der er en knude til højre</w:t>
       </w:r>
       <w:r>
+        <w:rPr>
+          <w:color w:val="FF0000"/>
+        </w:rPr>
         <w:t xml:space="preserve"> som ikke er den man kommer fra.</w:t>
       </w:r>
       <w:r>
+        <w:rPr>
+          <w:color w:val="FF0000"/>
+        </w:rPr>
         <w:t xml:space="preserve"> </w:t>
       </w:r>
       <w:r>
+        <w:rPr>
+          <w:color w:val="FF0000"/>
+        </w:rPr>
         <w:t>F</w:t>
       </w:r>
       <w:r>
+        <w:rPr>
+          <w:color w:val="FF0000"/>
+        </w:rPr>
         <w:t xml:space="preserve">ølg </w:t>
       </w:r>
       <w:r>
+        <w:rPr>
+          <w:color w:val="FF0000"/>
+        </w:rPr>
         <w:t xml:space="preserve">derefter </w:t>
       </w:r>
       <w:r>
+        <w:rPr>
+          <w:color w:val="FF0000"/>
+        </w:rPr>
         <w:t>dennes underknuder til hele tiden til venstre, indtil der ikke er flere knuder under. Indsæt derefter knuden som venstre underknude.</w:t>
       </w:r>
     </w:p>
     <w:p>
-      <w:r>
+      <w:pPr>
+        <w:rPr>
+          <w:color w:val="FF0000"/>
+        </w:rPr>
+      </w:pPr>
+      <w:r>
+        <w:rPr>
+          <w:color w:val="FF0000"/>
+        </w:rPr>
         <w:t>En anden måde at betragte denne algoritme på er at forestille sig at man fysisk bevæger sig rundt i træet i f.eks. en bil. Hvis man starter fra (30) og kører opad og hele tiden holder mod højre, vil man komme til (28), derefter (15) og endelig (20). Bemærk, det højre set fra føreren af bilen hele tiden.</w:t>
       </w:r>
     </w:p>
     <w:p>
       <w:pPr>
         <w:keepNext/>
-      </w:pPr>
-      <w:r>
-        <w:rPr>
-          <w:noProof/>
+        <w:rPr>
+          <w:color w:val="FF0000"/>
+        </w:rPr>
+      </w:pPr>
+      <w:r>
+        <w:rPr>
+          <w:noProof/>
+          <w:color w:val="FF0000"/>
         </w:rPr>
         <w:lastRenderedPageBreak/>
         <mc:AlternateContent>
@@ -24341,6 +24837,9 @@
         </mc:AlternateContent>
       </w:r>
       <w:r>
+        <w:rPr>
+          <w:color w:val="FF0000"/>
+        </w:rPr>
         <w:t>Et specialtilfælde opstår når der ikke er mere plads i træet på samme niveau som den nuværende bund. Det opdager man når man leder op gennem træet efter en ledig højre underknude, men da vi selv kommer fra den højre underknude når vi op til roden uden at finde en.</w:t>
       </w:r>
     </w:p>
@@ -24397,12 +24896,28 @@
       </w:r>
     </w:p>
     <w:p>
-      <w:r>
+      <w:pPr>
+        <w:rPr>
+          <w:color w:val="FF0000"/>
+        </w:rPr>
+      </w:pPr>
+      <w:r>
+        <w:rPr>
+          <w:color w:val="FF0000"/>
+        </w:rPr>
         <w:t>Nu ved vi at den nye knude skal indsættes som underknude til den knude vi får ved at følge alle venstre-underknuderne helt ned til der ikke er flere venstre-underknuder.</w:t>
       </w:r>
     </w:p>
     <w:p>
-      <w:r>
+      <w:pPr>
+        <w:rPr>
+          <w:color w:val="FF0000"/>
+        </w:rPr>
+      </w:pPr>
+      <w:r>
+        <w:rPr>
+          <w:color w:val="FF0000"/>
+        </w:rPr>
         <w:t xml:space="preserve">Når den nye knude er indsat, sættes den som bunkens </w:t>
       </w:r>
       <w:r>
@@ -24410,44 +24925,76 @@
           <w:rFonts w:ascii="Consolas" w:hAnsi="Consolas" w:cs="Consolas"/>
           <w:i/>
           <w:noProof/>
-          <w:color w:val="000000"/>
+          <w:color w:val="FF0000"/>
           <w:szCs w:val="19"/>
         </w:rPr>
         <w:t>bund</w:t>
       </w:r>
       <w:r>
+        <w:rPr>
+          <w:color w:val="FF0000"/>
+        </w:rPr>
         <w:t>.</w:t>
       </w:r>
     </w:p>
     <w:p>
       <w:pPr>
         <w:pStyle w:val="Overskrift4"/>
-      </w:pPr>
-      <w:r>
+        <w:rPr>
+          <w:color w:val="FF0000"/>
+        </w:rPr>
+      </w:pPr>
+      <w:r>
+        <w:rPr>
+          <w:color w:val="FF0000"/>
+        </w:rPr>
         <w:t>Holde styr på bunden af bunken ved sletning</w:t>
       </w:r>
     </w:p>
     <w:p>
-      <w:r>
+      <w:pPr>
+        <w:rPr>
+          <w:color w:val="FF0000"/>
+        </w:rPr>
+      </w:pPr>
+      <w:r>
+        <w:rPr>
+          <w:color w:val="FF0000"/>
+        </w:rPr>
         <w:t xml:space="preserve">Når man sletter </w:t>
       </w:r>
     </w:p>
     <w:p>
       <w:pPr>
         <w:pStyle w:val="Overskrift5"/>
-      </w:pPr>
-      <w:r>
+        <w:rPr>
+          <w:color w:val="FF0000"/>
+        </w:rPr>
+      </w:pPr>
+      <w:r>
+        <w:rPr>
+          <w:color w:val="FF0000"/>
+        </w:rPr>
         <w:t>Tidskompleksitet</w:t>
       </w:r>
     </w:p>
     <w:p>
-      <w:r>
+      <w:pPr>
+        <w:rPr>
+          <w:color w:val="FF0000"/>
+        </w:rPr>
+      </w:pPr>
+      <w:r>
+        <w:rPr>
+          <w:color w:val="FF0000"/>
+        </w:rPr>
         <w:t xml:space="preserve">At finde den nye bund når vi indsætter eller sletter kræver at vi bevæger os op i træet indtil det er muligt at bevæge os nedad igen. I værste tilfælde kommer vi helt op til roden før vi kan begynde at gå nedad. Det betyder at vi i værste tilfælde skal gennemløbe træets højde to gange. Da træets højde vokser med </w:t>
       </w:r>
       <m:oMath>
         <m:r>
           <w:rPr>
             <w:rFonts w:ascii="Cambria Math" w:hAnsi="Cambria Math"/>
+            <w:color w:val="FF0000"/>
           </w:rPr>
           <m:t>O(</m:t>
         </m:r>
@@ -24456,6 +25003,7 @@
             <m:ctrlPr>
               <w:rPr>
                 <w:rFonts w:ascii="Cambria Math" w:hAnsi="Cambria Math"/>
+                <w:color w:val="FF0000"/>
               </w:rPr>
             </m:ctrlPr>
           </m:funcPr>
@@ -24466,6 +25014,7 @@
               </m:rPr>
               <w:rPr>
                 <w:rFonts w:ascii="Cambria Math" w:hAnsi="Cambria Math"/>
+                <w:color w:val="FF0000"/>
               </w:rPr>
               <m:t>log</m:t>
             </m:r>
@@ -24473,6 +25022,7 @@
               <w:rPr>
                 <w:rFonts w:ascii="Cambria Math" w:hAnsi="Cambria Math"/>
                 <w:i/>
+                <w:color w:val="FF0000"/>
               </w:rPr>
             </m:ctrlPr>
           </m:fName>
@@ -24483,6 +25033,7 @@
                   <w:rPr>
                     <w:rFonts w:ascii="Cambria Math" w:hAnsi="Cambria Math"/>
                     <w:i/>
+                    <w:color w:val="FF0000"/>
                   </w:rPr>
                 </m:ctrlPr>
               </m:dPr>
@@ -24490,6 +25041,7 @@
                 <m:r>
                   <w:rPr>
                     <w:rFonts w:ascii="Cambria Math" w:hAnsi="Cambria Math"/>
+                    <w:color w:val="FF0000"/>
                   </w:rPr>
                   <m:t>n</m:t>
                 </m:r>
@@ -24500,20 +25052,28 @@
         <m:r>
           <w:rPr>
             <w:rFonts w:ascii="Cambria Math" w:hAnsi="Cambria Math"/>
+            <w:color w:val="FF0000"/>
           </w:rPr>
           <m:t>)</m:t>
         </m:r>
       </m:oMath>
       <w:r>
+        <w:rPr>
+          <w:color w:val="FF0000"/>
+        </w:rPr>
         <w:t xml:space="preserve">, bliver det tidskompleksiteten for at finde den nye </w:t>
       </w:r>
       <w:r>
         <w:rPr>
           <w:i/>
+          <w:color w:val="FF0000"/>
         </w:rPr>
         <w:t>bund</w:t>
       </w:r>
       <w:r>
+        <w:rPr>
+          <w:color w:val="FF0000"/>
+        </w:rPr>
         <w:t>.</w:t>
       </w:r>
     </w:p>
@@ -24521,73 +25081,121 @@
       <w:pPr>
         <w:pStyle w:val="Overskrift3"/>
         <w:rPr>
+          <w:color w:val="FF0000"/>
           <w:lang w:val="en-US"/>
         </w:rPr>
       </w:pPr>
-      <w:bookmarkStart w:id="62" w:name="_Ref22557304"/>
-      <w:bookmarkStart w:id="63" w:name="_Toc87523657"/>
-      <w:r>
+      <w:bookmarkStart w:id="61" w:name="_Ref22557304"/>
+      <w:bookmarkStart w:id="62" w:name="_Toc87523657"/>
+      <w:r>
+        <w:rPr>
+          <w:color w:val="FF0000"/>
+        </w:rPr>
         <w:t xml:space="preserve">Bunkesortering/hobsortering – </w:t>
       </w:r>
       <w:r>
         <w:rPr>
+          <w:color w:val="FF0000"/>
           <w:lang w:val="en-US"/>
         </w:rPr>
         <w:t>heapsort</w:t>
       </w:r>
+      <w:bookmarkEnd w:id="61"/>
+      <w:r>
+        <w:rPr>
+          <w:color w:val="FF0000"/>
+          <w:lang w:val="en-US"/>
+        </w:rPr>
+        <w:t xml:space="preserve"> O(</w:t>
+      </w:r>
+      <w:proofErr w:type="spellStart"/>
+      <w:r>
+        <w:rPr>
+          <w:color w:val="FF0000"/>
+          <w:lang w:val="en-US"/>
+        </w:rPr>
+        <w:t>n</w:t>
+      </w:r>
+      <w:r>
+        <w:rPr>
+          <w:rFonts w:cstheme="majorHAnsi"/>
+          <w:color w:val="FF0000"/>
+          <w:lang w:val="en-US"/>
+        </w:rPr>
+        <w:t>∙</w:t>
+      </w:r>
+      <w:r>
+        <w:rPr>
+          <w:color w:val="FF0000"/>
+          <w:lang w:val="en-US"/>
+        </w:rPr>
+        <w:t>log</w:t>
+      </w:r>
+      <w:proofErr w:type="spellEnd"/>
+      <w:r>
+        <w:rPr>
+          <w:color w:val="FF0000"/>
+          <w:lang w:val="en-US"/>
+        </w:rPr>
+        <w:t>(n))</w:t>
+      </w:r>
       <w:bookmarkEnd w:id="62"/>
-      <w:r>
-        <w:rPr>
-          <w:lang w:val="en-US"/>
-        </w:rPr>
-        <w:t xml:space="preserve"> O(</w:t>
+    </w:p>
+    <w:p>
+      <w:pPr>
+        <w:rPr>
+          <w:color w:val="FF0000"/>
+        </w:rPr>
+      </w:pPr>
+      <w:r>
+        <w:rPr>
+          <w:color w:val="FF0000"/>
+        </w:rPr>
+        <w:t xml:space="preserve">Lidt tilsvarende sortering ved hjælp af søgetræ, så </w:t>
       </w:r>
       <w:proofErr w:type="spellStart"/>
       <w:r>
         <w:rPr>
-          <w:lang w:val="en-US"/>
-        </w:rPr>
-        <w:t>n</w:t>
-      </w:r>
-      <w:r>
-        <w:rPr>
-          <w:rFonts w:cstheme="majorHAnsi"/>
-          <w:lang w:val="en-US"/>
-        </w:rPr>
-        <w:t>∙</w:t>
-      </w:r>
-      <w:r>
-        <w:rPr>
-          <w:lang w:val="en-US"/>
-        </w:rPr>
-        <w:t>log</w:t>
+          <w:color w:val="FF0000"/>
+        </w:rPr>
+        <w:t>fung</w:t>
       </w:r>
       <w:proofErr w:type="spellEnd"/>
       <w:r>
         <w:rPr>
-          <w:lang w:val="en-US"/>
-        </w:rPr>
-        <w:t>(n))</w:t>
-      </w:r>
+          <w:color w:val="FF0000"/>
+        </w:rPr>
+        <w:t xml:space="preserve"> </w:t>
+      </w:r>
+      <w:bookmarkStart w:id="63" w:name="_GoBack"/>
       <w:bookmarkEnd w:id="63"/>
-    </w:p>
-    <w:p>
-      <w:r>
-        <w:t>Lidt til</w:t>
-      </w:r>
-      <w:r>
-        <w:t xml:space="preserve">svarende sortering ved hjælp af søgetræ, så fungerer </w:t>
+      <w:proofErr w:type="spellStart"/>
+      <w:r>
+        <w:rPr>
+          <w:color w:val="FF0000"/>
+        </w:rPr>
+        <w:t>erer</w:t>
+      </w:r>
+      <w:proofErr w:type="spellEnd"/>
+      <w:r>
+        <w:rPr>
+          <w:color w:val="FF0000"/>
+        </w:rPr>
+        <w:t xml:space="preserve"> </w:t>
       </w:r>
       <w:r>
         <w:rPr>
           <w:rFonts w:ascii="Consolas" w:hAnsi="Consolas" w:cs="Consolas"/>
           <w:noProof/>
-          <w:color w:val="000000"/>
+          <w:color w:val="FF0000"/>
           <w:szCs w:val="19"/>
         </w:rPr>
         <w:t>heapsort</w:t>
       </w:r>
       <w:r>
+        <w:rPr>
+          <w:color w:val="FF0000"/>
+        </w:rPr>
         <w:t xml:space="preserve"> ved først at indsætte alle elementerne i bunken og derefter hente dem ud ét efter ét.</w:t>
       </w:r>
     </w:p>
@@ -24595,9 +25203,13 @@
       <w:pPr>
         <w:rPr>
           <w:rFonts w:eastAsiaTheme="minorEastAsia"/>
-        </w:rPr>
-      </w:pPr>
-      <w:r>
+          <w:color w:val="FF0000"/>
+        </w:rPr>
+      </w:pPr>
+      <w:r>
+        <w:rPr>
+          <w:color w:val="FF0000"/>
+        </w:rPr>
         <w:t xml:space="preserve">At indsætte et nyt element har tidskompleksitet </w:t>
       </w:r>
       <m:oMath>
@@ -24607,12 +25219,14 @@
           </m:rPr>
           <w:rPr>
             <w:rFonts w:ascii="Cambria Math" w:hAnsi="Cambria Math"/>
+            <w:color w:val="FF0000"/>
           </w:rPr>
           <m:t>log⁡</m:t>
         </m:r>
         <m:r>
           <w:rPr>
             <w:rFonts w:ascii="Cambria Math" w:hAnsi="Cambria Math"/>
+            <w:color w:val="FF0000"/>
           </w:rPr>
           <m:t>(n)</m:t>
         </m:r>
@@ -24620,6 +25234,7 @@
       <w:r>
         <w:rPr>
           <w:rFonts w:eastAsiaTheme="minorEastAsia"/>
+          <w:color w:val="FF0000"/>
         </w:rPr>
         <w:t xml:space="preserve"> da følgende skal udføres:</w:t>
       </w:r>
@@ -24631,14 +25246,21 @@
           <w:ilvl w:val="0"/>
           <w:numId w:val="8"/>
         </w:numPr>
-      </w:pPr>
-      <w:r>
+        <w:rPr>
+          <w:color w:val="FF0000"/>
+        </w:rPr>
+      </w:pPr>
+      <w:r>
+        <w:rPr>
+          <w:color w:val="FF0000"/>
+        </w:rPr>
         <w:t xml:space="preserve">Find knude til indsættelse (to gange træets højde – i værste tilfælde helt op til roden fra bunden og helt ned til den nye bund): </w:t>
       </w:r>
       <m:oMath>
         <m:r>
           <w:rPr>
             <w:rFonts w:ascii="Cambria Math" w:hAnsi="Cambria Math"/>
+            <w:color w:val="FF0000"/>
           </w:rPr>
           <m:t>O(</m:t>
         </m:r>
@@ -24647,6 +25269,7 @@
             <m:ctrlPr>
               <w:rPr>
                 <w:rFonts w:ascii="Cambria Math" w:hAnsi="Cambria Math"/>
+                <w:color w:val="FF0000"/>
               </w:rPr>
             </m:ctrlPr>
           </m:funcPr>
@@ -24657,6 +25280,7 @@
               </m:rPr>
               <w:rPr>
                 <w:rFonts w:ascii="Cambria Math" w:hAnsi="Cambria Math"/>
+                <w:color w:val="FF0000"/>
               </w:rPr>
               <m:t>log</m:t>
             </m:r>
@@ -24664,6 +25288,7 @@
               <w:rPr>
                 <w:rFonts w:ascii="Cambria Math" w:hAnsi="Cambria Math"/>
                 <w:i/>
+                <w:color w:val="FF0000"/>
               </w:rPr>
             </m:ctrlPr>
           </m:fName>
@@ -24674,6 +25299,7 @@
                   <w:rPr>
                     <w:rFonts w:ascii="Cambria Math" w:hAnsi="Cambria Math"/>
                     <w:i/>
+                    <w:color w:val="FF0000"/>
                   </w:rPr>
                 </m:ctrlPr>
               </m:dPr>
@@ -24681,6 +25307,7 @@
                 <m:r>
                   <w:rPr>
                     <w:rFonts w:ascii="Cambria Math" w:hAnsi="Cambria Math"/>
+                    <w:color w:val="FF0000"/>
                   </w:rPr>
                   <m:t>n</m:t>
                 </m:r>
@@ -24691,11 +25318,15 @@
         <m:r>
           <w:rPr>
             <w:rFonts w:ascii="Cambria Math" w:hAnsi="Cambria Math"/>
+            <w:color w:val="FF0000"/>
           </w:rPr>
           <m:t>)</m:t>
         </m:r>
       </m:oMath>
       <w:r>
+        <w:rPr>
+          <w:color w:val="FF0000"/>
+        </w:rPr>
         <w:t>.</w:t>
       </w:r>
     </w:p>
@@ -24706,14 +25337,21 @@
           <w:ilvl w:val="0"/>
           <w:numId w:val="8"/>
         </w:numPr>
-      </w:pPr>
-      <w:r>
+        <w:rPr>
+          <w:color w:val="FF0000"/>
+        </w:rPr>
+      </w:pPr>
+      <w:r>
+        <w:rPr>
+          <w:color w:val="FF0000"/>
+        </w:rPr>
         <w:t xml:space="preserve">Indsæt ny knude (træets højde - knuden indsættes og swappes op – vi værste tilfælde helt op til roden): </w:t>
       </w:r>
       <m:oMath>
         <m:r>
           <w:rPr>
             <w:rFonts w:ascii="Cambria Math" w:hAnsi="Cambria Math"/>
+            <w:color w:val="FF0000"/>
           </w:rPr>
           <m:t>O(</m:t>
         </m:r>
@@ -24722,6 +25360,7 @@
             <m:ctrlPr>
               <w:rPr>
                 <w:rFonts w:ascii="Cambria Math" w:hAnsi="Cambria Math"/>
+                <w:color w:val="FF0000"/>
               </w:rPr>
             </m:ctrlPr>
           </m:funcPr>
@@ -24732,6 +25371,7 @@
               </m:rPr>
               <w:rPr>
                 <w:rFonts w:ascii="Cambria Math" w:hAnsi="Cambria Math"/>
+                <w:color w:val="FF0000"/>
               </w:rPr>
               <m:t>log</m:t>
             </m:r>
@@ -24739,6 +25379,7 @@
               <w:rPr>
                 <w:rFonts w:ascii="Cambria Math" w:hAnsi="Cambria Math"/>
                 <w:i/>
+                <w:color w:val="FF0000"/>
               </w:rPr>
             </m:ctrlPr>
           </m:fName>
@@ -24749,6 +25390,7 @@
                   <w:rPr>
                     <w:rFonts w:ascii="Cambria Math" w:hAnsi="Cambria Math"/>
                     <w:i/>
+                    <w:color w:val="FF0000"/>
                   </w:rPr>
                 </m:ctrlPr>
               </m:dPr>
@@ -24756,6 +25398,7 @@
                 <m:r>
                   <w:rPr>
                     <w:rFonts w:ascii="Cambria Math" w:hAnsi="Cambria Math"/>
+                    <w:color w:val="FF0000"/>
                   </w:rPr>
                   <m:t>n</m:t>
                 </m:r>
@@ -24766,6 +25409,7 @@
         <m:r>
           <w:rPr>
             <w:rFonts w:ascii="Cambria Math" w:hAnsi="Cambria Math"/>
+            <w:color w:val="FF0000"/>
           </w:rPr>
           <m:t>)</m:t>
         </m:r>
@@ -24773,6 +25417,7 @@
       <w:r>
         <w:rPr>
           <w:rFonts w:eastAsiaTheme="minorEastAsia"/>
+          <w:color w:val="FF0000"/>
         </w:rPr>
         <w:t>.</w:t>
       </w:r>
@@ -24784,23 +25429,34 @@
           <w:ilvl w:val="0"/>
           <w:numId w:val="8"/>
         </w:numPr>
-      </w:pPr>
-      <w:r>
+        <w:rPr>
+          <w:color w:val="FF0000"/>
+        </w:rPr>
+      </w:pPr>
+      <w:r>
+        <w:rPr>
+          <w:color w:val="FF0000"/>
+        </w:rPr>
         <w:t xml:space="preserve">Holde styr på træets </w:t>
       </w:r>
       <w:r>
         <w:rPr>
           <w:i/>
+          <w:color w:val="FF0000"/>
         </w:rPr>
         <w:t>bund</w:t>
       </w:r>
       <w:r>
+        <w:rPr>
+          <w:color w:val="FF0000"/>
+        </w:rPr>
         <w:t xml:space="preserve">. </w:t>
       </w:r>
       <m:oMath>
         <m:r>
           <w:rPr>
             <w:rFonts w:ascii="Cambria Math" w:hAnsi="Cambria Math"/>
+            <w:color w:val="FF0000"/>
           </w:rPr>
           <m:t>O(</m:t>
         </m:r>
@@ -24809,6 +25465,7 @@
             <m:ctrlPr>
               <w:rPr>
                 <w:rFonts w:ascii="Cambria Math" w:hAnsi="Cambria Math"/>
+                <w:color w:val="FF0000"/>
               </w:rPr>
             </m:ctrlPr>
           </m:funcPr>
@@ -24819,6 +25476,7 @@
               </m:rPr>
               <w:rPr>
                 <w:rFonts w:ascii="Cambria Math" w:hAnsi="Cambria Math"/>
+                <w:color w:val="FF0000"/>
               </w:rPr>
               <m:t>log</m:t>
             </m:r>
@@ -24826,6 +25484,7 @@
               <w:rPr>
                 <w:rFonts w:ascii="Cambria Math" w:hAnsi="Cambria Math"/>
                 <w:i/>
+                <w:color w:val="FF0000"/>
               </w:rPr>
             </m:ctrlPr>
           </m:fName>
@@ -24836,6 +25495,7 @@
                   <w:rPr>
                     <w:rFonts w:ascii="Cambria Math" w:hAnsi="Cambria Math"/>
                     <w:i/>
+                    <w:color w:val="FF0000"/>
                   </w:rPr>
                 </m:ctrlPr>
               </m:dPr>
@@ -24843,6 +25503,7 @@
                 <m:r>
                   <w:rPr>
                     <w:rFonts w:ascii="Cambria Math" w:hAnsi="Cambria Math"/>
+                    <w:color w:val="FF0000"/>
                   </w:rPr>
                   <m:t>n</m:t>
                 </m:r>
@@ -24853,6 +25514,7 @@
         <m:r>
           <w:rPr>
             <w:rFonts w:ascii="Cambria Math" w:hAnsi="Cambria Math"/>
+            <w:color w:val="FF0000"/>
           </w:rPr>
           <m:t>)</m:t>
         </m:r>
@@ -24861,14 +25523,21 @@
     <w:p>
       <w:pPr>
         <w:spacing w:before="120"/>
-      </w:pPr>
-      <w:r>
+        <w:rPr>
+          <w:color w:val="FF0000"/>
+        </w:rPr>
+      </w:pPr>
+      <w:r>
+        <w:rPr>
+          <w:color w:val="FF0000"/>
+        </w:rPr>
         <w:t xml:space="preserve">At indsætte alle (n) elementer får derfor tidskompleksiteten </w:t>
       </w:r>
       <m:oMath>
         <m:r>
           <w:rPr>
             <w:rFonts w:ascii="Cambria Math" w:hAnsi="Cambria Math"/>
+            <w:color w:val="FF0000"/>
           </w:rPr>
           <m:t>n∙</m:t>
         </m:r>
@@ -24878,12 +25547,14 @@
           </m:rPr>
           <w:rPr>
             <w:rFonts w:ascii="Cambria Math" w:hAnsi="Cambria Math"/>
+            <w:color w:val="FF0000"/>
           </w:rPr>
           <m:t>log⁡</m:t>
         </m:r>
         <m:r>
           <w:rPr>
             <w:rFonts w:ascii="Cambria Math" w:hAnsi="Cambria Math"/>
+            <w:color w:val="FF0000"/>
           </w:rPr>
           <m:t>(n)</m:t>
         </m:r>
@@ -24891,6 +25562,7 @@
       <w:r>
         <w:rPr>
           <w:rFonts w:eastAsiaTheme="minorEastAsia"/>
+          <w:color w:val="FF0000"/>
         </w:rPr>
         <w:t>.</w:t>
       </w:r>
@@ -24898,39 +25570,63 @@
     <w:p>
       <w:pPr>
         <w:pStyle w:val="Overskrift3"/>
+        <w:rPr>
+          <w:color w:val="0070C0"/>
+        </w:rPr>
       </w:pPr>
       <w:bookmarkStart w:id="64" w:name="_Toc87523658"/>
       <w:r>
+        <w:rPr>
+          <w:color w:val="0070C0"/>
+        </w:rPr>
         <w:t>Opgave</w:t>
       </w:r>
       <w:bookmarkEnd w:id="64"/>
       <w:r>
+        <w:rPr>
+          <w:color w:val="0070C0"/>
+        </w:rPr>
         <w:t xml:space="preserve">: </w:t>
       </w:r>
       <w:r>
         <w:rPr>
           <w:noProof/>
+          <w:color w:val="0070C0"/>
         </w:rPr>
         <w:t>HeapSort</w:t>
       </w:r>
       <w:r>
+        <w:rPr>
+          <w:color w:val="0070C0"/>
+        </w:rPr>
         <w:t xml:space="preserve"> (bunkesortering)</w:t>
       </w:r>
     </w:p>
     <w:p>
-      <w:r>
+      <w:pPr>
+        <w:rPr>
+          <w:color w:val="0070C0"/>
+        </w:rPr>
+      </w:pPr>
+      <w:r>
+        <w:rPr>
+          <w:color w:val="0070C0"/>
+        </w:rPr>
         <w:t xml:space="preserve">Implementér en løsning af </w:t>
       </w:r>
       <w:r>
         <w:rPr>
           <w:rFonts w:ascii="Consolas" w:hAnsi="Consolas" w:cs="Consolas"/>
           <w:noProof/>
-          <w:color w:val="000000"/>
+          <w:color w:val="0070C0"/>
           <w:szCs w:val="19"/>
         </w:rPr>
         <w:t>heapsort</w:t>
       </w:r>
       <w:r>
+        <w:rPr>
+          <w:color w:val="0070C0"/>
+        </w:rPr>
         <w:t xml:space="preserve"> med en bunke implementeret ved hjælp af et træ bestående af knuder og referencer.</w:t>
       </w:r>
     </w:p>
@@ -37159,7 +37855,7 @@
 </file>
 
 <file path=customXml/itemProps1.xml><?xml version="1.0" encoding="utf-8"?>
-<ds:datastoreItem xmlns:ds="http://schemas.openxmlformats.org/officeDocument/2006/customXml" ds:itemID="{3F987967-36A3-4619-B0E3-3BF01E896271}">
+<ds:datastoreItem xmlns:ds="http://schemas.openxmlformats.org/officeDocument/2006/customXml" ds:itemID="{A671882D-6F39-4491-9F02-079A0F2286E2}">
   <ds:schemaRefs>
     <ds:schemaRef ds:uri="http://schemas.openxmlformats.org/officeDocument/2006/bibliography"/>
   </ds:schemaRefs>

</xml_diff>